<commit_message>
fixed db and added new dataGridView
</commit_message>
<xml_diff>
--- a/conclusions/D-1234/D-1234.docx
+++ b/conclusions/D-1234/D-1234.docx
@@ -1,6 +1,6 @@
 
 <file path=word/document.xml><?xml version="1.0" encoding="utf-8"?>
-<w:document xmlns:wpc="http://schemas.microsoft.com/office/word/2010/wordprocessingCanvas" xmlns:cx="http://schemas.microsoft.com/office/drawing/2014/chartex" xmlns:cx1="http://schemas.microsoft.com/office/drawing/2015/9/8/chartex" xmlns:cx2="http://schemas.microsoft.com/office/drawing/2015/10/21/chartex" xmlns:cx3="http://schemas.microsoft.com/office/drawing/2016/5/9/chartex" xmlns:cx4="http://schemas.microsoft.com/office/drawing/2016/5/10/chartex" xmlns:cx5="http://schemas.microsoft.com/office/drawing/2016/5/11/chartex" xmlns:cx6="http://schemas.microsoft.com/office/drawing/2016/5/12/chartex" xmlns:cx7="http://schemas.microsoft.com/office/drawing/2016/5/13/chartex" xmlns:cx8="http://schemas.microsoft.com/office/drawing/2016/5/14/chartex" xmlns:mc="http://schemas.openxmlformats.org/markup-compatibility/2006" xmlns:aink="http://schemas.microsoft.com/office/drawing/2016/ink" xmlns:am3d="http://schemas.microsoft.com/office/drawing/2017/model3d" xmlns:o="urn:schemas-microsoft-com:office:office" xmlns:r="http://schemas.openxmlformats.org/officeDocument/2006/relationships" xmlns:m="http://schemas.openxmlformats.org/officeDocument/2006/math" xmlns:v="urn:schemas-microsoft-com:vml" xmlns:wp14="http://schemas.microsoft.com/office/word/2010/wordprocessingDrawing" xmlns:wp="http://schemas.openxmlformats.org/drawingml/2006/wordprocessingDrawing" xmlns:w10="urn:schemas-microsoft-com:office:word" xmlns:w="http://schemas.openxmlformats.org/wordprocessingml/2006/main" xmlns:w14="http://schemas.microsoft.com/office/word/2010/wordml" xmlns:w15="http://schemas.microsoft.com/office/word/2012/wordml" xmlns:w16cex="http://schemas.microsoft.com/office/word/2018/wordml/cex" xmlns:w16cid="http://schemas.microsoft.com/office/word/2016/wordml/cid" xmlns:w16="http://schemas.microsoft.com/office/word/2018/wordml" xmlns:w16se="http://schemas.microsoft.com/office/word/2015/wordml/symex" xmlns:wpg="http://schemas.microsoft.com/office/word/2010/wordprocessingGroup" xmlns:wpi="http://schemas.microsoft.com/office/word/2010/wordprocessingInk" xmlns:wne="http://schemas.microsoft.com/office/word/2006/wordml" xmlns:wps="http://schemas.microsoft.com/office/word/2010/wordprocessingShape" mc:Ignorable="w14 w15 w16se w16cid w16 w16cex wp14">
+<w:document xmlns:wpc="http://schemas.microsoft.com/office/word/2010/wordprocessingCanvas" xmlns:cx="http://schemas.microsoft.com/office/drawing/2014/chartex" xmlns:cx1="http://schemas.microsoft.com/office/drawing/2015/9/8/chartex" xmlns:cx2="http://schemas.microsoft.com/office/drawing/2015/10/21/chartex" xmlns:cx3="http://schemas.microsoft.com/office/drawing/2016/5/9/chartex" xmlns:cx4="http://schemas.microsoft.com/office/drawing/2016/5/10/chartex" xmlns:cx5="http://schemas.microsoft.com/office/drawing/2016/5/11/chartex" xmlns:cx6="http://schemas.microsoft.com/office/drawing/2016/5/12/chartex" xmlns:cx7="http://schemas.microsoft.com/office/drawing/2016/5/13/chartex" xmlns:cx8="http://schemas.microsoft.com/office/drawing/2016/5/14/chartex" xmlns:mc="http://schemas.openxmlformats.org/markup-compatibility/2006" xmlns:aink="http://schemas.microsoft.com/office/drawing/2016/ink" xmlns:am3d="http://schemas.microsoft.com/office/drawing/2017/model3d" xmlns:o="urn:schemas-microsoft-com:office:office" xmlns:r="http://schemas.openxmlformats.org/officeDocument/2006/relationships" xmlns:m="http://schemas.openxmlformats.org/officeDocument/2006/math" xmlns:v="urn:schemas-microsoft-com:vml" xmlns:wp14="http://schemas.microsoft.com/office/word/2010/wordprocessingDrawing" xmlns:wp="http://schemas.openxmlformats.org/drawingml/2006/wordprocessingDrawing" xmlns:w10="urn:schemas-microsoft-com:office:word" xmlns:w="http://schemas.openxmlformats.org/wordprocessingml/2006/main" xmlns:w14="http://schemas.microsoft.com/office/word/2010/wordml" xmlns:w15="http://schemas.microsoft.com/office/word/2012/wordml" xmlns:w16cex="http://schemas.microsoft.com/office/word/2018/wordml/cex" xmlns:w16cid="http://schemas.microsoft.com/office/word/2016/wordml/cid" xmlns:w16="http://schemas.microsoft.com/office/word/2018/wordml" xmlns:w16sdtdh="http://schemas.microsoft.com/office/word/2020/wordml/sdtdatahash" xmlns:w16se="http://schemas.microsoft.com/office/word/2015/wordml/symex" xmlns:wpg="http://schemas.microsoft.com/office/word/2010/wordprocessingGroup" xmlns:wpi="http://schemas.microsoft.com/office/word/2010/wordprocessingInk" xmlns:wne="http://schemas.microsoft.com/office/word/2006/wordml" xmlns:wps="http://schemas.microsoft.com/office/word/2010/wordprocessingShape" mc:Ignorable="w14 w15 w16se w16cid w16 w16cex w16sdtdh wp14">
   <w:body>
     <w:p>
       <w:pPr>
@@ -420,22 +420,15 @@
               <w:rPr>
                 <w:color w:val="000000"/>
                 <w:lang w:val="en-US"/>
-                <w:rPrChange w:id="0" w:author="Дарья Лапутина" w:date="2021-03-07T19:02:00Z">
-                  <w:rPr>
-                    <w:color w:val="000000"/>
-                  </w:rPr>
-                </w:rPrChange>
               </w:rPr>
             </w:pPr>
-            <w:ins w:id="1" w:author="Дарья Лапутина" w:date="2021-04-07T16:42:00Z">
-              <w:r>
-                <w:rPr>
-                  <w:color w:val="000000"/>
-                  <w:lang w:val="en-US"/>
-                </w:rPr>
-                <w:t>D-1234</w:t>
-              </w:r>
-            </w:ins>
+            <w:r>
+              <w:rPr>
+                <w:color w:val="000000"/>
+                <w:lang w:val="en-US"/>
+              </w:rPr>
+              <w:t>D-1234</w:t>
+            </w:r>
           </w:p>
         </w:tc>
         <w:tc>
@@ -476,30 +469,14 @@
               <w:rPr>
                 <w:highlight w:val="yellow"/>
                 <w:lang w:val="en-US"/>
-                <w:rPrChange w:id="2" w:author="Дарья Лапутина" w:date="2021-03-07T19:02:00Z">
-                  <w:rPr>
-                    <w:rFonts w:ascii="Times New Roman" w:hAnsi="Times New Roman"/>
-                    <w:sz w:val="18"/>
-                    <w:szCs w:val="18"/>
-                    <w:highlight w:val="yellow"/>
-                    <w:lang w:val="en-US"/>
-                  </w:rPr>
-                </w:rPrChange>
-              </w:rPr>
-              <w:pPrChange w:id="3" w:author="Дарья Лапутина" w:date="2021-03-05T14:20:00Z">
-                <w:pPr>
-                  <w:spacing w:after="0" w:line="240" w:lineRule="auto"/>
-                </w:pPr>
-              </w:pPrChange>
+              </w:rPr>
             </w:pPr>
-            <w:ins w:id="4" w:author="Дарья Лапутина" w:date="2021-04-07T16:42:00Z">
-              <w:r>
-                <w:rPr>
-                  <w:lang w:val="en-US"/>
-                </w:rPr>
-                <w:t>2021-02-26</w:t>
-              </w:r>
-            </w:ins>
+            <w:r>
+              <w:rPr>
+                <w:lang w:val="en-US"/>
+              </w:rPr>
+              <w:t>2021-02-26</w:t>
+            </w:r>
           </w:p>
         </w:tc>
         <w:tc>
@@ -542,26 +519,17 @@
                 <w:sz w:val="18"/>
                 <w:szCs w:val="18"/>
                 <w:lang w:val="en-US"/>
-                <w:rPrChange w:id="5" w:author="Дарья Лапутина" w:date="2021-03-07T19:03:00Z">
-                  <w:rPr>
-                    <w:rFonts w:ascii="Times New Roman" w:hAnsi="Times New Roman"/>
-                    <w:sz w:val="18"/>
-                    <w:szCs w:val="18"/>
-                  </w:rPr>
-                </w:rPrChange>
               </w:rPr>
             </w:pPr>
-            <w:ins w:id="6" w:author="Дарья Лапутина" w:date="2021-04-07T16:42:00Z">
-              <w:r>
-                <w:rPr>
-                  <w:rFonts w:ascii="Times New Roman" w:hAnsi="Times New Roman"/>
-                  <w:sz w:val="18"/>
-                  <w:szCs w:val="18"/>
-                  <w:lang w:val="en-US"/>
-                </w:rPr>
-                <w:t>sad</w:t>
-              </w:r>
-            </w:ins>
+            <w:r>
+              <w:rPr>
+                <w:rFonts w:ascii="Times New Roman" w:hAnsi="Times New Roman"/>
+                <w:sz w:val="18"/>
+                <w:szCs w:val="18"/>
+                <w:lang w:val="en-US"/>
+              </w:rPr>
+              <w:t>sad</w:t>
+            </w:r>
           </w:p>
         </w:tc>
       </w:tr>
@@ -608,26 +576,17 @@
                 <w:sz w:val="18"/>
                 <w:szCs w:val="18"/>
                 <w:lang w:val="en-US"/>
-                <w:rPrChange w:id="7" w:author="Дарья Лапутина" w:date="2021-03-07T19:03:00Z">
-                  <w:rPr>
-                    <w:rFonts w:ascii="Times New Roman" w:hAnsi="Times New Roman"/>
-                    <w:sz w:val="18"/>
-                    <w:szCs w:val="18"/>
-                  </w:rPr>
-                </w:rPrChange>
               </w:rPr>
             </w:pPr>
-            <w:ins w:id="8" w:author="Дарья Лапутина" w:date="2021-04-07T16:42:00Z">
-              <w:r>
-                <w:rPr>
-                  <w:rFonts w:ascii="Times New Roman" w:hAnsi="Times New Roman"/>
-                  <w:sz w:val="18"/>
-                  <w:szCs w:val="18"/>
-                  <w:lang w:val="en-US"/>
-                </w:rPr>
-                <w:t>3</w:t>
-              </w:r>
-            </w:ins>
+            <w:r>
+              <w:rPr>
+                <w:rFonts w:ascii="Times New Roman" w:hAnsi="Times New Roman"/>
+                <w:sz w:val="18"/>
+                <w:szCs w:val="18"/>
+                <w:lang w:val="en-US"/>
+              </w:rPr>
+              <w:t>3</w:t>
+            </w:r>
           </w:p>
         </w:tc>
         <w:tc>
@@ -671,26 +630,17 @@
                 <w:sz w:val="18"/>
                 <w:szCs w:val="18"/>
                 <w:lang w:val="en-US"/>
-                <w:rPrChange w:id="9" w:author="Дарья Лапутина" w:date="2021-03-07T19:03:00Z">
-                  <w:rPr>
-                    <w:rFonts w:ascii="Times New Roman" w:hAnsi="Times New Roman"/>
-                    <w:sz w:val="18"/>
-                    <w:szCs w:val="18"/>
-                  </w:rPr>
-                </w:rPrChange>
               </w:rPr>
             </w:pPr>
-            <w:ins w:id="10" w:author="Дарья Лапутина" w:date="2021-04-07T16:42:00Z">
-              <w:r>
-                <w:rPr>
-                  <w:rFonts w:ascii="Times New Roman" w:hAnsi="Times New Roman"/>
-                  <w:sz w:val="18"/>
-                  <w:szCs w:val="18"/>
-                  <w:lang w:val="en-US"/>
-                </w:rPr>
-                <w:t>asdadasd</w:t>
-              </w:r>
-            </w:ins>
+            <w:r>
+              <w:rPr>
+                <w:rFonts w:ascii="Times New Roman" w:hAnsi="Times New Roman"/>
+                <w:sz w:val="18"/>
+                <w:szCs w:val="18"/>
+                <w:lang w:val="en-US"/>
+              </w:rPr>
+              <w:t>asdadasd</w:t>
+            </w:r>
           </w:p>
         </w:tc>
       </w:tr>
@@ -738,13 +688,6 @@
                 <w:sz w:val="18"/>
                 <w:szCs w:val="18"/>
                 <w:lang w:val="en-US"/>
-                <w:rPrChange w:id="11" w:author="Дарья Лапутина" w:date="2021-03-07T19:03:00Z">
-                  <w:rPr>
-                    <w:rFonts w:ascii="Times New Roman" w:hAnsi="Times New Roman"/>
-                    <w:sz w:val="18"/>
-                    <w:szCs w:val="18"/>
-                  </w:rPr>
-                </w:rPrChange>
               </w:rPr>
             </w:pPr>
           </w:p>
@@ -788,26 +731,17 @@
                 <w:sz w:val="18"/>
                 <w:szCs w:val="18"/>
                 <w:lang w:val="en-US"/>
-                <w:rPrChange w:id="12" w:author="Дарья Лапутина" w:date="2021-03-07T19:03:00Z">
-                  <w:rPr>
-                    <w:rFonts w:ascii="Times New Roman" w:hAnsi="Times New Roman"/>
-                    <w:sz w:val="18"/>
-                    <w:szCs w:val="18"/>
-                  </w:rPr>
-                </w:rPrChange>
               </w:rPr>
             </w:pPr>
-            <w:ins w:id="13" w:author="Дарья Лапутина" w:date="2021-04-07T16:42:00Z">
-              <w:r>
-                <w:rPr>
-                  <w:rFonts w:ascii="Times New Roman" w:hAnsi="Times New Roman"/>
-                  <w:sz w:val="18"/>
-                  <w:szCs w:val="18"/>
-                  <w:lang w:val="en-US"/>
-                </w:rPr>
-                <w:t>1234565</w:t>
-              </w:r>
-            </w:ins>
+            <w:r>
+              <w:rPr>
+                <w:rFonts w:ascii="Times New Roman" w:hAnsi="Times New Roman"/>
+                <w:sz w:val="18"/>
+                <w:szCs w:val="18"/>
+                <w:lang w:val="en-US"/>
+              </w:rPr>
+              <w:t>1234565</w:t>
+            </w:r>
           </w:p>
         </w:tc>
       </w:tr>
@@ -857,28 +791,18 @@
                 <w:sz w:val="18"/>
                 <w:szCs w:val="18"/>
                 <w:lang w:val="en-US"/>
-                <w:rPrChange w:id="14" w:author="Дарья Лапутина" w:date="2021-03-07T19:03:00Z">
-                  <w:rPr>
-                    <w:rFonts w:ascii="Times New Roman" w:hAnsi="Times New Roman"/>
-                    <w:color w:val="000000"/>
-                    <w:sz w:val="18"/>
-                    <w:szCs w:val="18"/>
-                  </w:rPr>
-                </w:rPrChange>
               </w:rPr>
             </w:pPr>
-            <w:ins w:id="15" w:author="Дарья Лапутина" w:date="2021-04-07T16:42:00Z">
-              <w:r>
-                <w:rPr>
-                  <w:rFonts w:ascii="Times New Roman" w:hAnsi="Times New Roman"/>
-                  <w:color w:val="000000"/>
-                  <w:sz w:val="18"/>
-                  <w:szCs w:val="18"/>
-                  <w:lang w:val="en-US"/>
-                </w:rPr>
-                <w:t>Не имеет опыт договорных отношений</w:t>
-              </w:r>
-            </w:ins>
+            <w:r>
+              <w:rPr>
+                <w:rFonts w:ascii="Times New Roman" w:hAnsi="Times New Roman"/>
+                <w:color w:val="000000"/>
+                <w:sz w:val="18"/>
+                <w:szCs w:val="18"/>
+                <w:lang w:val="en-US"/>
+              </w:rPr>
+              <w:t>Не имеет опыт договорных отношений</w:t>
+            </w:r>
           </w:p>
         </w:tc>
       </w:tr>
@@ -926,26 +850,17 @@
                 <w:sz w:val="18"/>
                 <w:szCs w:val="18"/>
                 <w:lang w:val="en-US"/>
-                <w:rPrChange w:id="16" w:author="Дарья Лапутина" w:date="2021-03-07T19:03:00Z">
-                  <w:rPr>
-                    <w:rFonts w:ascii="Times New Roman" w:hAnsi="Times New Roman"/>
-                    <w:sz w:val="18"/>
-                    <w:szCs w:val="18"/>
-                  </w:rPr>
-                </w:rPrChange>
               </w:rPr>
             </w:pPr>
-            <w:ins w:id="17" w:author="Дарья Лапутина" w:date="2021-04-07T16:42:00Z">
-              <w:r>
-                <w:rPr>
-                  <w:rFonts w:ascii="Times New Roman" w:hAnsi="Times New Roman"/>
-                  <w:sz w:val="18"/>
-                  <w:szCs w:val="18"/>
-                  <w:lang w:val="en-US"/>
-                </w:rPr>
-                <w:t>Проверка на благонадежность</w:t>
-              </w:r>
-            </w:ins>
+            <w:r>
+              <w:rPr>
+                <w:rFonts w:ascii="Times New Roman" w:hAnsi="Times New Roman"/>
+                <w:sz w:val="18"/>
+                <w:szCs w:val="18"/>
+                <w:lang w:val="en-US"/>
+              </w:rPr>
+              <w:t>Проверка на благонадежность</w:t>
+            </w:r>
           </w:p>
         </w:tc>
         <w:tc>
@@ -1015,29 +930,31 @@
                 <w:sz w:val="18"/>
                 <w:szCs w:val="18"/>
                 <w:lang w:val="en-US"/>
-                <w:rPrChange w:id="18" w:author="Дарья Лапутина" w:date="2021-03-07T19:05:00Z">
-                  <w:rPr>
-                    <w:rFonts w:ascii="Times New Roman" w:hAnsi="Times New Roman"/>
-                    <w:color w:val="000000"/>
-                    <w:sz w:val="18"/>
-                    <w:szCs w:val="18"/>
-                  </w:rPr>
-                </w:rPrChange>
               </w:rPr>
             </w:pPr>
-            <w:ins w:id="19" w:author="Дарья Лапутина" w:date="2021-04-07T16:42:00Z">
-              <w:r>
-                <w:rPr>
-                  <w:rFonts w:ascii="Times New Roman" w:hAnsi="Times New Roman"/>
-                  <w:color w:val="000000"/>
-                  <w:sz w:val="18"/>
-                  <w:szCs w:val="18"/>
-                  <w:lang w:val="en-US"/>
-                </w:rPr>
-                <w:t xml:space="preserve">xtr
-</w:t>
-              </w:r>
-            </w:ins>
+            <w:r>
+              <w:rPr>
+                <w:rFonts w:ascii="Times New Roman" w:hAnsi="Times New Roman"/>
+                <w:color w:val="000000"/>
+                <w:sz w:val="18"/>
+                <w:szCs w:val="18"/>
+                <w:lang w:val="en-US"/>
+              </w:rPr>
+              <w:t>xtr</w:t>
+            </w:r>
+          </w:p>
+          <w:p>
+            <w:pPr>
+              <w:pStyle w:val="a8"/>
+              <w:jc w:val="both"/>
+              <w:rPr>
+                <w:rFonts w:ascii="Times New Roman" w:hAnsi="Times New Roman"/>
+                <w:color w:val="000000"/>
+                <w:sz w:val="18"/>
+                <w:szCs w:val="18"/>
+                <w:lang w:val="en-US"/>
+              </w:rPr>
+            </w:pPr>
           </w:p>
         </w:tc>
         <w:tc>
@@ -1093,28 +1010,18 @@
                 <w:sz w:val="18"/>
                 <w:szCs w:val="18"/>
                 <w:lang w:val="en-US"/>
-                <w:rPrChange w:id="20" w:author="Дарья Лапутина" w:date="2021-03-07T19:05:00Z">
-                  <w:rPr>
-                    <w:rFonts w:ascii="Times New Roman" w:hAnsi="Times New Roman"/>
-                    <w:color w:val="000000"/>
-                    <w:sz w:val="18"/>
-                    <w:szCs w:val="18"/>
-                  </w:rPr>
-                </w:rPrChange>
               </w:rPr>
             </w:pPr>
-            <w:ins w:id="21" w:author="Дарья Лапутина" w:date="2021-04-07T16:42:00Z">
-              <w:r>
-                <w:rPr>
-                  <w:rFonts w:ascii="Times New Roman" w:hAnsi="Times New Roman"/>
-                  <w:color w:val="000000"/>
-                  <w:sz w:val="18"/>
-                  <w:szCs w:val="18"/>
-                  <w:lang w:val="en-US"/>
-                </w:rPr>
-                <w:t>123</w:t>
-              </w:r>
-            </w:ins>
+            <w:r>
+              <w:rPr>
+                <w:rFonts w:ascii="Times New Roman" w:hAnsi="Times New Roman"/>
+                <w:color w:val="000000"/>
+                <w:sz w:val="18"/>
+                <w:szCs w:val="18"/>
+                <w:lang w:val="en-US"/>
+              </w:rPr>
+              <w:t>123</w:t>
+            </w:r>
           </w:p>
         </w:tc>
       </w:tr>
@@ -1199,94 +1106,42 @@
               <w:pStyle w:val="a8"/>
               <w:jc w:val="both"/>
               <w:rPr>
-                <w:ins w:id="22" w:author="Дарья Лапутина" w:date="2021-04-07T16:42:00Z"/>
                 <w:rFonts w:ascii="Times New Roman" w:hAnsi="Times New Roman"/>
                 <w:sz w:val="20"/>
                 <w:szCs w:val="20"/>
                 <w:lang w:val="en-US"/>
               </w:rPr>
             </w:pPr>
-            <w:ins w:id="23" w:author="Дарья Лапутина [2]" w:date="2021-03-12T15:19:00Z">
-              <w:del w:id="24" w:author="Дарья Лапутина" w:date="2021-04-07T16:42:00Z">
-                <w:r>
-                  <w:rPr>
-                    <w:rFonts w:ascii="Times New Roman" w:hAnsi="Times New Roman"/>
-                    <w:sz w:val="20"/>
-                    <w:szCs w:val="20"/>
-                    <w:lang w:val="en-US"/>
-                  </w:rPr>
-                  <w:delText>{</w:delText>
-                </w:r>
-              </w:del>
-            </w:ins>
-            <w:ins w:id="25" w:author="Дарья Лапутина [2]" w:date="2021-03-18T12:51:00Z">
-              <w:del w:id="26" w:author="Дарья Лапутина" w:date="2021-04-07T16:42:00Z">
-                <w:r>
-                  <w:rPr>
-                    <w:rFonts w:ascii="Times New Roman" w:hAnsi="Times New Roman"/>
-                    <w:sz w:val="20"/>
-                    <w:szCs w:val="20"/>
-                    <w:lang w:val="en-US"/>
-                  </w:rPr>
-                  <w:delText>scoring</w:delText>
-                </w:r>
-              </w:del>
-            </w:ins>
-            <w:ins w:id="27" w:author="Дарья Лапутина [2]" w:date="2021-03-12T15:19:00Z">
-              <w:del w:id="28" w:author="Дарья Лапутина" w:date="2021-04-07T16:42:00Z">
-                <w:r>
-                  <w:rPr>
-                    <w:rFonts w:ascii="Times New Roman" w:hAnsi="Times New Roman"/>
-                    <w:sz w:val="20"/>
-                    <w:szCs w:val="20"/>
-                    <w:lang w:val="en-US"/>
-                  </w:rPr>
-                  <w:delText>}</w:delText>
-                </w:r>
-              </w:del>
-            </w:ins>
-            <w:ins w:id="29" w:author="Дарья Лапутина" w:date="2021-04-07T16:42:00Z">
-              <w:r>
-                <w:rPr>
-                  <w:rFonts w:ascii="Times New Roman" w:hAnsi="Times New Roman"/>
-                  <w:sz w:val="20"/>
-                  <w:szCs w:val="20"/>
-                  <w:lang w:val="en-US"/>
-                </w:rPr>
-                <w:t xml:space="preserve">17. xtr
-xtr
-xtr
-</w:t>
-              </w:r>
-            </w:ins>
+            <w:r>
+              <w:rPr>
+                <w:rFonts w:ascii="Times New Roman" w:hAnsi="Times New Roman"/>
+                <w:sz w:val="20"/>
+                <w:szCs w:val="20"/>
+                <w:lang w:val="en-US"/>
+              </w:rPr>
+              <w:t>17. xtr</w:t>
+            </w:r>
           </w:p>
           <w:p>
             <w:pPr>
               <w:pStyle w:val="a8"/>
               <w:jc w:val="both"/>
               <w:rPr>
-                <w:ins w:id="30" w:author="Дарья Лапутина" w:date="2021-04-07T16:42:00Z"/>
                 <w:rFonts w:ascii="Times New Roman" w:hAnsi="Times New Roman"/>
                 <w:sz w:val="20"/>
                 <w:szCs w:val="20"/>
                 <w:lang w:val="en-US"/>
               </w:rPr>
             </w:pPr>
-            <w:ins w:id="31" w:author="Дарья Лапутина" w:date="2021-04-07T16:42:00Z">
-              <w:r>
-                <w:rPr>
-                  <w:rFonts w:ascii="Times New Roman" w:hAnsi="Times New Roman"/>
-                  <w:sz w:val="20"/>
-                  <w:szCs w:val="20"/>
-                  <w:lang w:val="en-US"/>
-                </w:rPr>
-                <w:t xml:space="preserve">18. xtr
-xtr
-xtr
-xtr
-</w:t>
-              </w:r>
-            </w:ins>
+            <w:r>
+              <w:rPr>
+                <w:rFonts w:ascii="Times New Roman" w:hAnsi="Times New Roman"/>
+                <w:sz w:val="20"/>
+                <w:szCs w:val="20"/>
+                <w:lang w:val="en-US"/>
+              </w:rPr>
+              <w:t>xtr</w:t>
+            </w:r>
           </w:p>
           <w:p>
             <w:pPr>
@@ -1297,13 +1152,135 @@
                 <w:sz w:val="20"/>
                 <w:szCs w:val="20"/>
                 <w:lang w:val="en-US"/>
-                <w:rPrChange w:id="32" w:author="Дарья Лапутина [2]" w:date="2021-03-12T15:19:00Z">
-                  <w:rPr>
-                    <w:rFonts w:ascii="Times New Roman" w:hAnsi="Times New Roman"/>
-                    <w:sz w:val="20"/>
-                    <w:szCs w:val="20"/>
-                  </w:rPr>
-                </w:rPrChange>
+              </w:rPr>
+            </w:pPr>
+            <w:r>
+              <w:rPr>
+                <w:rFonts w:ascii="Times New Roman" w:hAnsi="Times New Roman"/>
+                <w:sz w:val="20"/>
+                <w:szCs w:val="20"/>
+                <w:lang w:val="en-US"/>
+              </w:rPr>
+              <w:t>xtr</w:t>
+            </w:r>
+          </w:p>
+          <w:p>
+            <w:pPr>
+              <w:pStyle w:val="a8"/>
+              <w:jc w:val="both"/>
+              <w:rPr>
+                <w:rFonts w:ascii="Times New Roman" w:hAnsi="Times New Roman"/>
+                <w:sz w:val="20"/>
+                <w:szCs w:val="20"/>
+                <w:lang w:val="en-US"/>
+              </w:rPr>
+            </w:pPr>
+          </w:p>
+          <w:p>
+            <w:pPr>
+              <w:pStyle w:val="a8"/>
+              <w:jc w:val="both"/>
+              <w:rPr>
+                <w:rFonts w:ascii="Times New Roman" w:hAnsi="Times New Roman"/>
+                <w:sz w:val="20"/>
+                <w:szCs w:val="20"/>
+                <w:lang w:val="en-US"/>
+              </w:rPr>
+            </w:pPr>
+            <w:r>
+              <w:rPr>
+                <w:rFonts w:ascii="Times New Roman" w:hAnsi="Times New Roman"/>
+                <w:sz w:val="20"/>
+                <w:szCs w:val="20"/>
+                <w:lang w:val="en-US"/>
+              </w:rPr>
+              <w:t>18. xtr</w:t>
+            </w:r>
+          </w:p>
+          <w:p>
+            <w:pPr>
+              <w:pStyle w:val="a8"/>
+              <w:jc w:val="both"/>
+              <w:rPr>
+                <w:rFonts w:ascii="Times New Roman" w:hAnsi="Times New Roman"/>
+                <w:sz w:val="20"/>
+                <w:szCs w:val="20"/>
+                <w:lang w:val="en-US"/>
+              </w:rPr>
+            </w:pPr>
+            <w:r>
+              <w:rPr>
+                <w:rFonts w:ascii="Times New Roman" w:hAnsi="Times New Roman"/>
+                <w:sz w:val="20"/>
+                <w:szCs w:val="20"/>
+                <w:lang w:val="en-US"/>
+              </w:rPr>
+              <w:t>xtr</w:t>
+            </w:r>
+          </w:p>
+          <w:p>
+            <w:pPr>
+              <w:pStyle w:val="a8"/>
+              <w:jc w:val="both"/>
+              <w:rPr>
+                <w:rFonts w:ascii="Times New Roman" w:hAnsi="Times New Roman"/>
+                <w:sz w:val="20"/>
+                <w:szCs w:val="20"/>
+                <w:lang w:val="en-US"/>
+              </w:rPr>
+            </w:pPr>
+            <w:r>
+              <w:rPr>
+                <w:rFonts w:ascii="Times New Roman" w:hAnsi="Times New Roman"/>
+                <w:sz w:val="20"/>
+                <w:szCs w:val="20"/>
+                <w:lang w:val="en-US"/>
+              </w:rPr>
+              <w:t>xtr</w:t>
+            </w:r>
+          </w:p>
+          <w:p>
+            <w:pPr>
+              <w:pStyle w:val="a8"/>
+              <w:jc w:val="both"/>
+              <w:rPr>
+                <w:rFonts w:ascii="Times New Roman" w:hAnsi="Times New Roman"/>
+                <w:sz w:val="20"/>
+                <w:szCs w:val="20"/>
+                <w:lang w:val="en-US"/>
+              </w:rPr>
+            </w:pPr>
+            <w:r>
+              <w:rPr>
+                <w:rFonts w:ascii="Times New Roman" w:hAnsi="Times New Roman"/>
+                <w:sz w:val="20"/>
+                <w:szCs w:val="20"/>
+                <w:lang w:val="en-US"/>
+              </w:rPr>
+              <w:t>xtr</w:t>
+            </w:r>
+          </w:p>
+          <w:p>
+            <w:pPr>
+              <w:pStyle w:val="a8"/>
+              <w:jc w:val="both"/>
+              <w:rPr>
+                <w:rFonts w:ascii="Times New Roman" w:hAnsi="Times New Roman"/>
+                <w:sz w:val="20"/>
+                <w:szCs w:val="20"/>
+                <w:lang w:val="en-US"/>
+              </w:rPr>
+            </w:pPr>
+          </w:p>
+          <w:p>
+            <w:pPr>
+              <w:pStyle w:val="a8"/>
+              <w:jc w:val="both"/>
+              <w:rPr>
+                <w:rFonts w:ascii="Times New Roman" w:hAnsi="Times New Roman"/>
+                <w:sz w:val="20"/>
+                <w:szCs w:val="20"/>
+                <w:lang w:val="en-US"/>
               </w:rPr>
             </w:pPr>
           </w:p>
@@ -1368,13 +1345,138 @@
                 <w:sz w:val="20"/>
                 <w:szCs w:val="20"/>
                 <w:lang w:val="en-US"/>
-                <w:rPrChange w:id="33" w:author="Дарья Лапутина" w:date="2021-03-10T21:07:00Z">
-                  <w:rPr>
-                    <w:rFonts w:ascii="Times New Roman" w:hAnsi="Times New Roman"/>
-                    <w:sz w:val="20"/>
-                    <w:szCs w:val="20"/>
-                  </w:rPr>
-                </w:rPrChange>
+              </w:rPr>
+            </w:pPr>
+            <w:r>
+              <w:rPr>
+                <w:rFonts w:ascii="Times New Roman" w:hAnsi="Times New Roman"/>
+                <w:sz w:val="20"/>
+                <w:szCs w:val="20"/>
+                <w:lang w:val="en-US"/>
+              </w:rPr>
+              <w:t>{\rtf1\ansi\ansicpg1251\deff0\nouicompat\deflang1049{\fonttbl{\f0\fnil\fcharset0 Calibri;}{\f1\fnil\fcharset204 Calibri;}}</w:t>
+            </w:r>
+          </w:p>
+          <w:p>
+            <w:pPr>
+              <w:pStyle w:val="a8"/>
+              <w:jc w:val="both"/>
+              <w:rPr>
+                <w:rFonts w:ascii="Times New Roman" w:hAnsi="Times New Roman"/>
+                <w:sz w:val="20"/>
+                <w:szCs w:val="20"/>
+                <w:lang w:val="en-US"/>
+              </w:rPr>
+            </w:pPr>
+          </w:p>
+          <w:p>
+            <w:pPr>
+              <w:pStyle w:val="a8"/>
+              <w:jc w:val="both"/>
+              <w:rPr>
+                <w:rFonts w:ascii="Times New Roman" w:hAnsi="Times New Roman"/>
+                <w:sz w:val="20"/>
+                <w:szCs w:val="20"/>
+                <w:lang w:val="en-US"/>
+              </w:rPr>
+            </w:pPr>
+            <w:r>
+              <w:rPr>
+                <w:rFonts w:ascii="Times New Roman" w:hAnsi="Times New Roman"/>
+                <w:sz w:val="20"/>
+                <w:szCs w:val="20"/>
+                <w:lang w:val="en-US"/>
+              </w:rPr>
+              <w:t xml:space="preserve">{\*\generator Riched20 10.0.19041}\viewkind4\uc1 </w:t>
+            </w:r>
+          </w:p>
+          <w:p>
+            <w:pPr>
+              <w:pStyle w:val="a8"/>
+              <w:jc w:val="both"/>
+              <w:rPr>
+                <w:rFonts w:ascii="Times New Roman" w:hAnsi="Times New Roman"/>
+                <w:sz w:val="20"/>
+                <w:szCs w:val="20"/>
+                <w:lang w:val="en-US"/>
+              </w:rPr>
+            </w:pPr>
+          </w:p>
+          <w:p>
+            <w:pPr>
+              <w:pStyle w:val="a8"/>
+              <w:jc w:val="both"/>
+              <w:rPr>
+                <w:rFonts w:ascii="Times New Roman" w:hAnsi="Times New Roman"/>
+                <w:sz w:val="20"/>
+                <w:szCs w:val="20"/>
+                <w:lang w:val="en-US"/>
+              </w:rPr>
+            </w:pPr>
+            <w:r>
+              <w:rPr>
+                <w:rFonts w:ascii="Times New Roman" w:hAnsi="Times New Roman"/>
+                <w:sz w:val="20"/>
+                <w:szCs w:val="20"/>
+                <w:lang w:val="en-US"/>
+              </w:rPr>
+              <w:t>\pard\f0\fs24\lang1033 asdad\b asdASDDASD\b0 ASD\f1\lang1049\par</w:t>
+            </w:r>
+          </w:p>
+          <w:p>
+            <w:pPr>
+              <w:pStyle w:val="a8"/>
+              <w:jc w:val="both"/>
+              <w:rPr>
+                <w:rFonts w:ascii="Times New Roman" w:hAnsi="Times New Roman"/>
+                <w:sz w:val="20"/>
+                <w:szCs w:val="20"/>
+                <w:lang w:val="en-US"/>
+              </w:rPr>
+            </w:pPr>
+          </w:p>
+          <w:p>
+            <w:pPr>
+              <w:pStyle w:val="a8"/>
+              <w:jc w:val="both"/>
+              <w:rPr>
+                <w:rFonts w:ascii="Times New Roman" w:hAnsi="Times New Roman"/>
+                <w:sz w:val="20"/>
+                <w:szCs w:val="20"/>
+                <w:lang w:val="en-US"/>
+              </w:rPr>
+            </w:pPr>
+            <w:r>
+              <w:rPr>
+                <w:rFonts w:ascii="Times New Roman" w:hAnsi="Times New Roman"/>
+                <w:sz w:val="20"/>
+                <w:szCs w:val="20"/>
+                <w:lang w:val="en-US"/>
+              </w:rPr>
+              <w:t>}</w:t>
+            </w:r>
+          </w:p>
+          <w:p>
+            <w:pPr>
+              <w:pStyle w:val="a8"/>
+              <w:jc w:val="both"/>
+              <w:rPr>
+                <w:rFonts w:ascii="Times New Roman" w:hAnsi="Times New Roman"/>
+                <w:sz w:val="20"/>
+                <w:szCs w:val="20"/>
+                <w:lang w:val="en-US"/>
+              </w:rPr>
+            </w:pPr>
+          </w:p>
+          <w:p>
+            <w:pPr>
+              <w:pStyle w:val="a8"/>
+              <w:jc w:val="both"/>
+              <w:rPr>
+                <w:rFonts w:ascii="Times New Roman" w:hAnsi="Times New Roman"/>
+                <w:sz w:val="20"/>
+                <w:szCs w:val="20"/>
+                <w:lang w:val="en-US"/>
               </w:rPr>
             </w:pPr>
           </w:p>
@@ -1436,68 +1538,16 @@
                 <w:highlight w:val="yellow"/>
               </w:rPr>
             </w:pPr>
-            <w:ins w:id="34" w:author="Дарья Лапутина" w:date="2021-04-07T16:42:00Z">
-              <w:r>
-                <w:rPr>
-                  <w:rFonts w:ascii="Times New Roman" w:hAnsi="Times New Roman"/>
-                  <w:color w:val="000000"/>
-                  <w:sz w:val="18"/>
-                  <w:szCs w:val="18"/>
-                  <w:lang w:val="en-US"/>
-                </w:rPr>
-                <w:t>Возможно c ограничением</w:t>
-              </w:r>
-            </w:ins>
-            <w:del w:id="35" w:author="Дарья Лапутина" w:date="2021-04-06T18:55:00Z">
-              <w:r>
-                <w:rPr>
-                  <w:rFonts w:ascii="Times New Roman" w:hAnsi="Times New Roman"/>
-                  <w:b/>
-                  <w:szCs w:val="18"/>
-                </w:rPr>
-                <w:delText>Возможно</w:delText>
-              </w:r>
-              <w:r>
-                <w:rPr>
-                  <w:rFonts w:ascii="Times New Roman" w:hAnsi="Times New Roman"/>
-                  <w:b/>
-                  <w:szCs w:val="18"/>
-                </w:rPr>
-                <w:delText>/</w:delText>
-              </w:r>
-              <w:r>
-                <w:rPr>
-                  <w:rFonts w:ascii="Times New Roman" w:hAnsi="Times New Roman"/>
-                  <w:b/>
-                  <w:szCs w:val="18"/>
-                </w:rPr>
-                <w:delText xml:space="preserve">Возможно </w:delText>
-              </w:r>
-              <w:r>
-                <w:rPr>
-                  <w:rFonts w:ascii="Times New Roman" w:hAnsi="Times New Roman"/>
-                  <w:b/>
-                  <w:szCs w:val="18"/>
-                </w:rPr>
-                <w:delText>с ограничени</w:delText>
-              </w:r>
-              <w:r>
-                <w:rPr>
-                  <w:rFonts w:ascii="Times New Roman" w:hAnsi="Times New Roman"/>
-                  <w:b/>
-                  <w:szCs w:val="18"/>
-                </w:rPr>
-                <w:delText>е</w:delText>
-              </w:r>
-              <w:r>
-                <w:rPr>
-                  <w:rFonts w:ascii="Times New Roman" w:hAnsi="Times New Roman"/>
-                  <w:b/>
-                  <w:szCs w:val="18"/>
-                </w:rPr>
-                <w:delText>м/Не рекомендовано</w:delText>
-              </w:r>
-            </w:del>
+            <w:r>
+              <w:rPr>
+                <w:rFonts w:ascii="Times New Roman" w:hAnsi="Times New Roman"/>
+                <w:color w:val="000000"/>
+                <w:sz w:val="18"/>
+                <w:szCs w:val="18"/>
+                <w:lang w:val="en-US"/>
+              </w:rPr>
+              <w:t>Возможно c ограничением</w:t>
+            </w:r>
           </w:p>
         </w:tc>
       </w:tr>
@@ -1807,15 +1857,6 @@
           <w:iCs/>
           <w:sz w:val="16"/>
           <w:szCs w:val="24"/>
-          <w:rPrChange w:id="36" w:author="Дарья Лапутина" w:date="2021-03-10T21:07:00Z">
-            <w:rPr>
-              <w:rFonts w:ascii="Times New Roman" w:hAnsi="Times New Roman"/>
-              <w:iCs/>
-              <w:sz w:val="16"/>
-              <w:szCs w:val="24"/>
-              <w:lang w:val="en-US"/>
-            </w:rPr>
-          </w:rPrChange>
         </w:rPr>
       </w:pPr>
       <w:r>
@@ -1834,15 +1875,6 @@
           <w:iCs/>
           <w:sz w:val="16"/>
           <w:szCs w:val="24"/>
-          <w:rPrChange w:id="37" w:author="Дарья Лапутина" w:date="2021-03-10T21:07:00Z">
-            <w:rPr>
-              <w:rFonts w:ascii="Times New Roman" w:hAnsi="Times New Roman"/>
-              <w:iCs/>
-              <w:sz w:val="16"/>
-              <w:szCs w:val="24"/>
-              <w:lang w:val="en-US"/>
-            </w:rPr>
-          </w:rPrChange>
         </w:rPr>
         <w:t>-</w:t>
       </w:r>
@@ -1862,15 +1894,6 @@
           <w:iCs/>
           <w:sz w:val="16"/>
           <w:szCs w:val="24"/>
-          <w:rPrChange w:id="38" w:author="Дарья Лапутина" w:date="2021-03-10T21:07:00Z">
-            <w:rPr>
-              <w:rFonts w:ascii="Times New Roman" w:hAnsi="Times New Roman"/>
-              <w:iCs/>
-              <w:sz w:val="16"/>
-              <w:szCs w:val="24"/>
-              <w:lang w:val="en-US"/>
-            </w:rPr>
-          </w:rPrChange>
         </w:rPr>
         <w:t xml:space="preserve">: </w:t>
       </w:r>
@@ -1886,7 +1909,7 @@
 </file>
 
 <file path=word/numbering.xml><?xml version="1.0" encoding="utf-8"?>
-<w:numbering xmlns:wpc="http://schemas.microsoft.com/office/word/2010/wordprocessingCanvas" xmlns:cx="http://schemas.microsoft.com/office/drawing/2014/chartex" xmlns:cx1="http://schemas.microsoft.com/office/drawing/2015/9/8/chartex" xmlns:cx2="http://schemas.microsoft.com/office/drawing/2015/10/21/chartex" xmlns:cx3="http://schemas.microsoft.com/office/drawing/2016/5/9/chartex" xmlns:cx4="http://schemas.microsoft.com/office/drawing/2016/5/10/chartex" xmlns:cx5="http://schemas.microsoft.com/office/drawing/2016/5/11/chartex" xmlns:cx6="http://schemas.microsoft.com/office/drawing/2016/5/12/chartex" xmlns:cx7="http://schemas.microsoft.com/office/drawing/2016/5/13/chartex" xmlns:cx8="http://schemas.microsoft.com/office/drawing/2016/5/14/chartex" xmlns:mc="http://schemas.openxmlformats.org/markup-compatibility/2006" xmlns:aink="http://schemas.microsoft.com/office/drawing/2016/ink" xmlns:am3d="http://schemas.microsoft.com/office/drawing/2017/model3d" xmlns:o="urn:schemas-microsoft-com:office:office" xmlns:r="http://schemas.openxmlformats.org/officeDocument/2006/relationships" xmlns:m="http://schemas.openxmlformats.org/officeDocument/2006/math" xmlns:v="urn:schemas-microsoft-com:vml" xmlns:wp14="http://schemas.microsoft.com/office/word/2010/wordprocessingDrawing" xmlns:wp="http://schemas.openxmlformats.org/drawingml/2006/wordprocessingDrawing" xmlns:w10="urn:schemas-microsoft-com:office:word" xmlns:w="http://schemas.openxmlformats.org/wordprocessingml/2006/main" xmlns:w14="http://schemas.microsoft.com/office/word/2010/wordml" xmlns:w15="http://schemas.microsoft.com/office/word/2012/wordml" xmlns:w16cex="http://schemas.microsoft.com/office/word/2018/wordml/cex" xmlns:w16cid="http://schemas.microsoft.com/office/word/2016/wordml/cid" xmlns:w16="http://schemas.microsoft.com/office/word/2018/wordml" xmlns:w16se="http://schemas.microsoft.com/office/word/2015/wordml/symex" xmlns:wpg="http://schemas.microsoft.com/office/word/2010/wordprocessingGroup" xmlns:wpi="http://schemas.microsoft.com/office/word/2010/wordprocessingInk" xmlns:wne="http://schemas.microsoft.com/office/word/2006/wordml" xmlns:wps="http://schemas.microsoft.com/office/word/2010/wordprocessingShape" mc:Ignorable="w14 w15 w16se w16cid w16 w16cex wp14">
+<w:numbering xmlns:wpc="http://schemas.microsoft.com/office/word/2010/wordprocessingCanvas" xmlns:cx="http://schemas.microsoft.com/office/drawing/2014/chartex" xmlns:cx1="http://schemas.microsoft.com/office/drawing/2015/9/8/chartex" xmlns:cx2="http://schemas.microsoft.com/office/drawing/2015/10/21/chartex" xmlns:cx3="http://schemas.microsoft.com/office/drawing/2016/5/9/chartex" xmlns:cx4="http://schemas.microsoft.com/office/drawing/2016/5/10/chartex" xmlns:cx5="http://schemas.microsoft.com/office/drawing/2016/5/11/chartex" xmlns:cx6="http://schemas.microsoft.com/office/drawing/2016/5/12/chartex" xmlns:cx7="http://schemas.microsoft.com/office/drawing/2016/5/13/chartex" xmlns:cx8="http://schemas.microsoft.com/office/drawing/2016/5/14/chartex" xmlns:mc="http://schemas.openxmlformats.org/markup-compatibility/2006" xmlns:aink="http://schemas.microsoft.com/office/drawing/2016/ink" xmlns:am3d="http://schemas.microsoft.com/office/drawing/2017/model3d" xmlns:o="urn:schemas-microsoft-com:office:office" xmlns:r="http://schemas.openxmlformats.org/officeDocument/2006/relationships" xmlns:m="http://schemas.openxmlformats.org/officeDocument/2006/math" xmlns:v="urn:schemas-microsoft-com:vml" xmlns:wp14="http://schemas.microsoft.com/office/word/2010/wordprocessingDrawing" xmlns:wp="http://schemas.openxmlformats.org/drawingml/2006/wordprocessingDrawing" xmlns:w10="urn:schemas-microsoft-com:office:word" xmlns:w="http://schemas.openxmlformats.org/wordprocessingml/2006/main" xmlns:w14="http://schemas.microsoft.com/office/word/2010/wordml" xmlns:w15="http://schemas.microsoft.com/office/word/2012/wordml" xmlns:w16cex="http://schemas.microsoft.com/office/word/2018/wordml/cex" xmlns:w16cid="http://schemas.microsoft.com/office/word/2016/wordml/cid" xmlns:w16="http://schemas.microsoft.com/office/word/2018/wordml" xmlns:w16sdtdh="http://schemas.microsoft.com/office/word/2020/wordml/sdtdatahash" xmlns:w16se="http://schemas.microsoft.com/office/word/2015/wordml/symex" xmlns:wpg="http://schemas.microsoft.com/office/word/2010/wordprocessingGroup" xmlns:wpi="http://schemas.microsoft.com/office/word/2010/wordprocessingInk" xmlns:wne="http://schemas.microsoft.com/office/word/2006/wordml" xmlns:wps="http://schemas.microsoft.com/office/word/2010/wordprocessingShape" mc:Ignorable="w14 w15 w16se w16cid w16 w16cex w16sdtdh wp14">
   <w:abstractNum w:abstractNumId="0" w15:restartNumberingAfterBreak="0">
     <w:nsid w:val="00A56CD1"/>
     <w:multiLevelType w:val="hybridMultilevel"/>
@@ -4668,19 +4691,8 @@
 </w:numbering>
 </file>
 
-<file path=word/people.xml><?xml version="1.0" encoding="utf-8"?>
-<w15:people xmlns:wpc="http://schemas.microsoft.com/office/word/2010/wordprocessingCanvas" xmlns:cx="http://schemas.microsoft.com/office/drawing/2014/chartex" xmlns:cx1="http://schemas.microsoft.com/office/drawing/2015/9/8/chartex" xmlns:cx2="http://schemas.microsoft.com/office/drawing/2015/10/21/chartex" xmlns:cx3="http://schemas.microsoft.com/office/drawing/2016/5/9/chartex" xmlns:cx4="http://schemas.microsoft.com/office/drawing/2016/5/10/chartex" xmlns:cx5="http://schemas.microsoft.com/office/drawing/2016/5/11/chartex" xmlns:cx6="http://schemas.microsoft.com/office/drawing/2016/5/12/chartex" xmlns:cx7="http://schemas.microsoft.com/office/drawing/2016/5/13/chartex" xmlns:cx8="http://schemas.microsoft.com/office/drawing/2016/5/14/chartex" xmlns:mc="http://schemas.openxmlformats.org/markup-compatibility/2006" xmlns:aink="http://schemas.microsoft.com/office/drawing/2016/ink" xmlns:am3d="http://schemas.microsoft.com/office/drawing/2017/model3d" xmlns:o="urn:schemas-microsoft-com:office:office" xmlns:r="http://schemas.openxmlformats.org/officeDocument/2006/relationships" xmlns:m="http://schemas.openxmlformats.org/officeDocument/2006/math" xmlns:v="urn:schemas-microsoft-com:vml" xmlns:wp14="http://schemas.microsoft.com/office/word/2010/wordprocessingDrawing" xmlns:wp="http://schemas.openxmlformats.org/drawingml/2006/wordprocessingDrawing" xmlns:w10="urn:schemas-microsoft-com:office:word" xmlns:w="http://schemas.openxmlformats.org/wordprocessingml/2006/main" xmlns:w14="http://schemas.microsoft.com/office/word/2010/wordml" xmlns:w15="http://schemas.microsoft.com/office/word/2012/wordml" xmlns:w16cex="http://schemas.microsoft.com/office/word/2018/wordml/cex" xmlns:w16cid="http://schemas.microsoft.com/office/word/2016/wordml/cid" xmlns:w16="http://schemas.microsoft.com/office/word/2018/wordml" xmlns:w16se="http://schemas.microsoft.com/office/word/2015/wordml/symex" xmlns:wpg="http://schemas.microsoft.com/office/word/2010/wordprocessingGroup" xmlns:wpi="http://schemas.microsoft.com/office/word/2010/wordprocessingInk" xmlns:wne="http://schemas.microsoft.com/office/word/2006/wordml" xmlns:wps="http://schemas.microsoft.com/office/word/2010/wordprocessingShape" mc:Ignorable="w14 w15 w16se w16cid w16 w16cex wp14">
-  <w15:person w15:author="Дарья Лапутина">
-    <w15:presenceInfo w15:providerId="Windows Live" w15:userId="2a8a67b5c00ad779"/>
-  </w15:person>
-  <w15:person w15:author="Дарья Лапутина [2]">
-    <w15:presenceInfo w15:providerId="None" w15:userId="Дарья Лапутина"/>
-  </w15:person>
-</w15:people>
-</file>
-
 <file path=word/styles.xml><?xml version="1.0" encoding="utf-8"?>
-<w:styles xmlns:mc="http://schemas.openxmlformats.org/markup-compatibility/2006" xmlns:r="http://schemas.openxmlformats.org/officeDocument/2006/relationships" xmlns:w="http://schemas.openxmlformats.org/wordprocessingml/2006/main" xmlns:w14="http://schemas.microsoft.com/office/word/2010/wordml" xmlns:w15="http://schemas.microsoft.com/office/word/2012/wordml" xmlns:w16cex="http://schemas.microsoft.com/office/word/2018/wordml/cex" xmlns:w16cid="http://schemas.microsoft.com/office/word/2016/wordml/cid" xmlns:w16="http://schemas.microsoft.com/office/word/2018/wordml" xmlns:w16se="http://schemas.microsoft.com/office/word/2015/wordml/symex" mc:Ignorable="w14 w15 w16se w16cid w16 w16cex">
+<w:styles xmlns:mc="http://schemas.openxmlformats.org/markup-compatibility/2006" xmlns:r="http://schemas.openxmlformats.org/officeDocument/2006/relationships" xmlns:w="http://schemas.openxmlformats.org/wordprocessingml/2006/main" xmlns:w14="http://schemas.microsoft.com/office/word/2010/wordml" xmlns:w15="http://schemas.microsoft.com/office/word/2012/wordml" xmlns:w16cex="http://schemas.microsoft.com/office/word/2018/wordml/cex" xmlns:w16cid="http://schemas.microsoft.com/office/word/2016/wordml/cid" xmlns:w16="http://schemas.microsoft.com/office/word/2018/wordml" xmlns:w16sdtdh="http://schemas.microsoft.com/office/word/2020/wordml/sdtdatahash" xmlns:w16se="http://schemas.microsoft.com/office/word/2015/wordml/symex" mc:Ignorable="w14 w15 w16se w16cid w16 w16cex w16sdtdh">
   <w:docDefaults>
     <w:rPrDefault>
       <w:rPr>

</xml_diff>